<commit_message>
Add collaboration files via upload.
Added the file I've been updating daily on who in the team is collaborating with who and what everybody is doing day to day.
</commit_message>
<xml_diff>
--- a/Sprint 1/ScrumMaster Notes/Sprint 1 Collaboration Document.docx
+++ b/Sprint 1/ScrumMaster Notes/Sprint 1 Collaboration Document.docx
@@ -66,36 +66,99 @@
           <w:i/>
           <w:iCs/>
         </w:rPr>
-        <w:t>As Head Researcher, I need a place to store answers so that I can access the answers of the participants.</w:t>
+        <w:t>As Head Researcher, I need a place to store answers so that I can access the answers of the participants. 8 Story Points.</w:t>
+      </w:r>
+    </w:p>
+    <w:p>
+      <w:r>
+        <w:t>Bruce on the questionnaire forms.</w:t>
+      </w:r>
+      <w:r>
+        <w:t xml:space="preserve"> </w:t>
       </w:r>
       <w:r>
         <w:rPr>
           <w:i/>
           <w:iCs/>
         </w:rPr>
-        <w:t xml:space="preserve"> 8 Story Points.</w:t>
-      </w:r>
-    </w:p>
-    <w:p>
-      <w:r>
-        <w:t>Bruce on the questionnaire forms.</w:t>
+        <w:t>As Head Researcher, I need the questionnaire to be able to contain questions with different types of input so that a variety of data can be gathered. 1 Story Point.</w:t>
+      </w:r>
+    </w:p>
+    <w:p/>
+    <w:p>
+      <w:pPr>
+        <w:rPr>
+          <w:b/>
+          <w:bCs/>
+        </w:rPr>
+      </w:pPr>
+      <w:r>
+        <w:rPr>
+          <w:b/>
+          <w:bCs/>
+        </w:rPr>
+        <w:t>Day2</w:t>
+      </w:r>
+    </w:p>
+    <w:p>
+      <w:r>
+        <w:t xml:space="preserve">Stewart, Mohammed and now Momchil on the database </w:t>
+      </w:r>
+      <w:r>
+        <w:t xml:space="preserve">because we need another person due to me being away a lot doing ScrumMaster tasks and Mohammed being away </w:t>
+      </w:r>
+      <w:r>
+        <w:t xml:space="preserve">a lot </w:t>
+      </w:r>
+      <w:r>
+        <w:t>for reasons he can’t control.</w:t>
+      </w:r>
+    </w:p>
+    <w:p>
+      <w:r>
+        <w:t>Jordan wants to test the database but the php is not done so he will now be working on</w:t>
       </w:r>
       <w:r>
         <w:t xml:space="preserve"> </w:t>
+      </w:r>
+      <w:r>
+        <w:t>adding PHP so that he can test the database.</w:t>
+      </w:r>
+      <w:r>
+        <w:t xml:space="preserve"> - </w:t>
       </w:r>
       <w:r>
         <w:rPr>
           <w:i/>
           <w:iCs/>
         </w:rPr>
-        <w:t>As Head Researcher, I need the questionnaire to be able to contain questions with different types of input so that a variety of data can be gathered</w:t>
+        <w:t>As Head Researcher, I need the questions to be directly linked to the database so that I know all answers entered have been saved</w:t>
       </w:r>
       <w:r>
         <w:rPr>
           <w:i/>
           <w:iCs/>
         </w:rPr>
-        <w:t>. 1 Story Point.</w:t>
+        <w:t>. 7 Story Points</w:t>
+      </w:r>
+    </w:p>
+    <w:p>
+      <w:r>
+        <w:t>Mikolaj and Aldrin are working on the database.</w:t>
+      </w:r>
+      <w:r>
+        <w:t xml:space="preserve"> </w:t>
+      </w:r>
+    </w:p>
+    <w:p>
+      <w:r>
+        <w:t>Bruce doing the questionnaires</w:t>
+      </w:r>
+      <w:r>
+        <w:t xml:space="preserve"> and also updating the product backlog as more questions to the stakeholders are clarified</w:t>
+      </w:r>
+      <w:r>
+        <w:t>.</w:t>
       </w:r>
     </w:p>
     <w:p/>
@@ -111,64 +174,40 @@
           <w:b/>
           <w:bCs/>
         </w:rPr>
-        <w:t>Day2</w:t>
-      </w:r>
-    </w:p>
-    <w:p>
-      <w:r>
-        <w:t xml:space="preserve">Stewart, Mohammed and now Momchil on the database </w:t>
-      </w:r>
-      <w:r>
-        <w:t>because we need another person due to me being away a lot doing ScrumMaster tasks and Mohammed being away for reasons he can’t control.</w:t>
-      </w:r>
-    </w:p>
-    <w:p>
-      <w:r>
-        <w:t>Jordan wants to test the database but the php is not done so he will now be working on</w:t>
-      </w:r>
-      <w:r>
-        <w:t xml:space="preserve"> </w:t>
-      </w:r>
-      <w:r>
-        <w:t>adding PHP so that he can test the database.</w:t>
-      </w:r>
-      <w:r>
-        <w:t xml:space="preserve"> - </w:t>
-      </w:r>
-      <w:r>
-        <w:rPr>
-          <w:i/>
-          <w:iCs/>
-        </w:rPr>
-        <w:t>As Head Researcher, I need the questions to be directly linked to the database so that I know all answers entered have been saved</w:t>
-      </w:r>
-      <w:r>
-        <w:rPr>
-          <w:i/>
-          <w:iCs/>
-        </w:rPr>
-        <w:t>. 7 Story Points</w:t>
+        <w:t>Day 3</w:t>
+      </w:r>
+    </w:p>
+    <w:p>
+      <w:r>
+        <w:t>Stewart is now focusing on updating all the documents that the ScrumMaster is in charge of (including this one). I am still helping Momchil with the website if he needs any but for the most part it is a lot of research and there’s not much I can do to help at the moment.</w:t>
+      </w:r>
+    </w:p>
+    <w:p>
+      <w:r>
+        <w:t>Jordan is working on the PHP to link the database and the questionnaire.</w:t>
+      </w:r>
+    </w:p>
+    <w:p>
+      <w:r>
+        <w:t>Bruce is doing some pair programming with Jordan to learn PHP. Bruce is making sure the product backlog is up to scratch each day as well as the sprint backlog.</w:t>
       </w:r>
     </w:p>
     <w:p>
       <w:r>
         <w:t>Mikolaj and Aldrin are working on the database.</w:t>
       </w:r>
-      <w:r>
-        <w:t xml:space="preserve"> </w:t>
-      </w:r>
-    </w:p>
-    <w:p>
-      <w:r>
-        <w:t>Bruce doing the questionnaires</w:t>
-      </w:r>
-      <w:r>
-        <w:t xml:space="preserve"> and also updating the product backlog as more questions to the stakeholders are clarified</w:t>
-      </w:r>
-      <w:r>
-        <w:t>.</w:t>
-      </w:r>
-    </w:p>
+    </w:p>
+    <w:p>
+      <w:r>
+        <w:t>Momchil is working on the website and will ask if he needs help.</w:t>
+      </w:r>
+    </w:p>
+    <w:p>
+      <w:r>
+        <w:t>Mohammed was not here past the initial scrum meeting.</w:t>
+      </w:r>
+    </w:p>
+    <w:p/>
     <w:p/>
     <w:sectPr>
       <w:pgSz w:w="11906" w:h="16838"/>
@@ -303,6 +342,7 @@
     <w:lsdException w:name="HTML Sample" w:semiHidden="1" w:unhideWhenUsed="1"/>
     <w:lsdException w:name="HTML Typewriter" w:semiHidden="1" w:unhideWhenUsed="1"/>
     <w:lsdException w:name="HTML Variable" w:semiHidden="1" w:unhideWhenUsed="1"/>
+    <w:lsdException w:name="Normal Table" w:semiHidden="1" w:unhideWhenUsed="1"/>
     <w:lsdException w:name="annotation subject" w:semiHidden="1" w:unhideWhenUsed="1"/>
     <w:lsdException w:name="No List" w:semiHidden="1" w:unhideWhenUsed="1"/>
     <w:lsdException w:name="Outline List 1" w:semiHidden="1" w:unhideWhenUsed="1"/>
@@ -349,8 +389,10 @@
     <w:lsdException w:name="Table Subtle 2" w:semiHidden="1" w:unhideWhenUsed="1"/>
     <w:lsdException w:name="Table Web 1" w:semiHidden="1" w:unhideWhenUsed="1"/>
     <w:lsdException w:name="Table Web 2" w:semiHidden="1" w:unhideWhenUsed="1"/>
+    <w:lsdException w:name="Table Web 3" w:semiHidden="1" w:unhideWhenUsed="1"/>
     <w:lsdException w:name="Balloon Text" w:semiHidden="1" w:unhideWhenUsed="1"/>
     <w:lsdException w:name="Table Grid" w:uiPriority="39"/>
+    <w:lsdException w:name="Table Theme" w:semiHidden="1" w:unhideWhenUsed="1"/>
     <w:lsdException w:name="Placeholder Text" w:semiHidden="1"/>
     <w:lsdException w:name="No Spacing" w:uiPriority="1" w:qFormat="1"/>
     <w:lsdException w:name="Light Shading" w:uiPriority="60"/>
@@ -579,6 +621,7 @@
   <w:style w:type="character" w:default="1" w:styleId="DefaultParagraphFont">
     <w:name w:val="Default Paragraph Font"/>
     <w:uiPriority w:val="1"/>
+    <w:semiHidden/>
     <w:unhideWhenUsed/>
   </w:style>
   <w:style w:type="table" w:default="1" w:styleId="TableNormal">

</xml_diff>